<commit_message>
Saved the SQL queries into csv files so that they can be exported to PowerBI
</commit_message>
<xml_diff>
--- a/1. Business Demand Overview/Business demand overview.docx
+++ b/1. Business Demand Overview/Business demand overview.docx
@@ -126,13 +126,24 @@
         <w:jc w:val="both"/>
       </w:pPr>
       <w:r>
-        <w:t xml:space="preserve">The budget is for 2022 and we usually look </w:t>
+        <w:t>The budget is for 2021</w:t>
+      </w:r>
+      <w:bookmarkStart w:id="0" w:name="_GoBack"/>
+      <w:bookmarkEnd w:id="0"/>
+      <w:r>
+        <w:t xml:space="preserve"> and we usually look </w:t>
       </w:r>
       <w:r>
         <w:rPr>
           <w:highlight w:val="yellow"/>
         </w:rPr>
-        <w:t>2 years back</w:t>
+        <w:t>3</w:t>
+      </w:r>
+      <w:r>
+        <w:rPr>
+          <w:highlight w:val="yellow"/>
+        </w:rPr>
+        <w:t xml:space="preserve"> years back</w:t>
       </w:r>
       <w:r>
         <w:t xml:space="preserve"> in time when we do analysis of sales. </w:t>
@@ -350,13 +361,8 @@
         </w:numPr>
       </w:pPr>
       <w:r>
-        <w:t xml:space="preserve">Necessary Systems: </w:t>
-      </w:r>
-      <w:proofErr w:type="spellStart"/>
-      <w:r>
-        <w:t>PowerBI</w:t>
-      </w:r>
-      <w:proofErr w:type="spellEnd"/>
+        <w:t>Necessary Systems: PowerBI</w:t>
+      </w:r>
       <w:r>
         <w:t>, CRM System</w:t>
       </w:r>
@@ -555,15 +561,7 @@
               <w:cnfStyle w:val="000000100000" w:firstRow="0" w:lastRow="0" w:firstColumn="0" w:lastColumn="0" w:oddVBand="0" w:evenVBand="0" w:oddHBand="1" w:evenHBand="0" w:firstRowFirstColumn="0" w:firstRowLastColumn="0" w:lastRowFirstColumn="0" w:lastRowLastColumn="0"/>
             </w:pPr>
             <w:r>
-              <w:t xml:space="preserve">A </w:t>
-            </w:r>
-            <w:proofErr w:type="spellStart"/>
-            <w:r>
-              <w:t>PowerBI</w:t>
-            </w:r>
-            <w:proofErr w:type="spellEnd"/>
-            <w:r>
-              <w:t xml:space="preserve"> dashboard which updates data once a day</w:t>
+              <w:t>A PowerBI dashboard which updates data once a day</w:t>
             </w:r>
           </w:p>
         </w:tc>
@@ -628,18 +626,7 @@
               <w:cnfStyle w:val="000000000000" w:firstRow="0" w:lastRow="0" w:firstColumn="0" w:lastColumn="0" w:oddVBand="0" w:evenVBand="0" w:oddHBand="0" w:evenHBand="0" w:firstRowFirstColumn="0" w:firstRowLastColumn="0" w:lastRowFirstColumn="0" w:lastRowLastColumn="0"/>
             </w:pPr>
             <w:r>
-              <w:t xml:space="preserve">A </w:t>
-            </w:r>
-            <w:proofErr w:type="spellStart"/>
-            <w:r>
-              <w:t>PowerBI</w:t>
-            </w:r>
-            <w:proofErr w:type="spellEnd"/>
-            <w:r>
-              <w:t xml:space="preserve"> dashboard</w:t>
-            </w:r>
-            <w:r>
-              <w:t xml:space="preserve"> which allows me to filter data for each customer </w:t>
+              <w:t xml:space="preserve">A PowerBI dashboard which allows me to filter data for each customer </w:t>
             </w:r>
           </w:p>
         </w:tc>
@@ -694,10 +681,7 @@
               <w:cnfStyle w:val="000000100000" w:firstRow="0" w:lastRow="0" w:firstColumn="0" w:lastColumn="0" w:oddVBand="0" w:evenVBand="0" w:oddHBand="1" w:evenHBand="0" w:firstRowFirstColumn="0" w:firstRowLastColumn="0" w:lastRowFirstColumn="0" w:lastRowLastColumn="0"/>
             </w:pPr>
             <w:r>
-              <w:t xml:space="preserve">Can follow up my customers that </w:t>
-            </w:r>
-            <w:r>
-              <w:t>sells the most</w:t>
+              <w:t>Can follow up my customers that sells the most</w:t>
             </w:r>
           </w:p>
         </w:tc>
@@ -710,18 +694,7 @@
               <w:cnfStyle w:val="000000100000" w:firstRow="0" w:lastRow="0" w:firstColumn="0" w:lastColumn="0" w:oddVBand="0" w:evenVBand="0" w:oddHBand="1" w:evenHBand="0" w:firstRowFirstColumn="0" w:firstRowLastColumn="0" w:lastRowFirstColumn="0" w:lastRowLastColumn="0"/>
             </w:pPr>
             <w:r>
-              <w:t xml:space="preserve">A </w:t>
-            </w:r>
-            <w:proofErr w:type="spellStart"/>
-            <w:r>
-              <w:t>PowerBI</w:t>
-            </w:r>
-            <w:proofErr w:type="spellEnd"/>
-            <w:r>
-              <w:t xml:space="preserve"> dashboard which allows me to filter data for each </w:t>
-            </w:r>
-            <w:r>
-              <w:t>product</w:t>
+              <w:t>A PowerBI dashboard which allows me to filter data for each product</w:t>
             </w:r>
           </w:p>
         </w:tc>
@@ -786,18 +759,7 @@
               <w:cnfStyle w:val="000000000000" w:firstRow="0" w:lastRow="0" w:firstColumn="0" w:lastColumn="0" w:oddVBand="0" w:evenVBand="0" w:oddHBand="0" w:evenHBand="0" w:firstRowFirstColumn="0" w:firstRowLastColumn="0" w:lastRowFirstColumn="0" w:lastRowLastColumn="0"/>
             </w:pPr>
             <w:r>
-              <w:t xml:space="preserve">A </w:t>
-            </w:r>
-            <w:proofErr w:type="spellStart"/>
-            <w:r>
-              <w:t>PowerBI</w:t>
-            </w:r>
-            <w:proofErr w:type="spellEnd"/>
-            <w:r>
-              <w:t xml:space="preserve"> dashboard</w:t>
-            </w:r>
-            <w:r>
-              <w:t xml:space="preserve"> with graphs and KPIs</w:t>
+              <w:t>A PowerBI dashboard with graphs and KPIs</w:t>
             </w:r>
             <w:r>
               <w:t xml:space="preserve"> comparing against budget</w:t>
@@ -806,10 +768,7 @@
         </w:tc>
       </w:tr>
     </w:tbl>
-    <w:p>
-      <w:bookmarkStart w:id="0" w:name="_GoBack"/>
-      <w:bookmarkEnd w:id="0"/>
-    </w:p>
+    <w:p/>
     <w:sectPr>
       <w:pgSz w:w="12240" w:h="15840"/>
       <w:pgMar w:top="1440" w:right="1440" w:bottom="1440" w:left="1440" w:header="720" w:footer="720" w:gutter="0"/>

</xml_diff>